<commit_message>
Added all use case specs
</commit_message>
<xml_diff>
--- a/documents/Actor_dictionary.docx
+++ b/documents/Actor_dictionary.docx
@@ -244,8 +244,6 @@
             <w:r>
               <w:t>Legacy</w:t>
             </w:r>
-            <w:bookmarkStart w:id="0" w:name="_GoBack"/>
-            <w:bookmarkEnd w:id="0"/>
             <w:r>
               <w:t xml:space="preserve"> database that provides list of products in catalog. Stores information about all products in catalog.</w:t>
             </w:r>
@@ -299,40 +297,11 @@
           </w:p>
         </w:tc>
       </w:tr>
-      <w:tr>
-        <w:tc>
-          <w:tcPr>
-            <w:tcW w:w="2610" w:type="dxa"/>
-          </w:tcPr>
-          <w:p>
-            <w:r>
-              <w:t>Printer</w:t>
-            </w:r>
-          </w:p>
-        </w:tc>
-        <w:tc>
-          <w:tcPr>
-            <w:tcW w:w="4500" w:type="dxa"/>
-          </w:tcPr>
-          <w:p>
-            <w:r>
-              <w:t>Prints packing slips and labels.</w:t>
-            </w:r>
-          </w:p>
-        </w:tc>
-        <w:tc>
-          <w:tcPr>
-            <w:tcW w:w="3060" w:type="dxa"/>
-          </w:tcPr>
-          <w:p>
-            <w:r>
-              <w:t>Pack and ship order</w:t>
-            </w:r>
-          </w:p>
-        </w:tc>
-      </w:tr>
     </w:tbl>
-    <w:p/>
+    <w:p>
+      <w:bookmarkStart w:id="0" w:name="_GoBack"/>
+      <w:bookmarkEnd w:id="0"/>
+    </w:p>
     <w:sectPr>
       <w:pgSz w:w="12240" w:h="15840"/>
       <w:pgMar w:top="1440" w:right="1440" w:bottom="1440" w:left="1440" w:header="720" w:footer="720" w:gutter="0"/>

</xml_diff>